<commit_message>
added small business owner user story
</commit_message>
<xml_diff>
--- a/Tariq_MS_A1.docx
+++ b/Tariq_MS_A1.docx
@@ -525,6 +525,20 @@
           <w:b/>
         </w:rPr>
         <w:t xml:space="preserve">of your report – do not send it as a separate document.</w:t>
+      </w:r>
+    </w:p>
+    <w:p>
+      <w:pPr>
+        <w:ind w:right="253"/>
+      </w:pPr>
+      <w:r>
+        <w:rPr>
+          <w:rFonts w:ascii="Arial" w:hAnsi="Arial" w:cs="Arial"/>
+          <w:sz w:val="24"/>
+          <w:sz-cs w:val="24"/>
+          <w:b/>
+        </w:rPr>
+        <w:t xml:space="preserve"/>
       </w:r>
     </w:p>
     <w:p>
@@ -5045,7 +5059,7 @@
           <w:sz w:val="24"/>
           <w:sz-cs w:val="24"/>
         </w:rPr>
-        <w:t xml:space="preserve">Makes digital payments easier for an older or less tech-savvy user by eliminating</w:t>
+        <w:t xml:space="preserve">It makes digital payments easier for an older or less tech-savvy user by eliminating</w:t>
       </w:r>
       <w:r>
         <w:rPr>

</xml_diff>

<commit_message>
added format compatibilty testing
</commit_message>
<xml_diff>
--- a/Tariq_MS_A1.docx
+++ b/Tariq_MS_A1.docx
@@ -5161,7 +5161,7 @@
           <w:sz w:val="24"/>
           <w:sz-cs w:val="24"/>
         </w:rPr>
-        <w:t xml:space="preserve">details, giving them confidence to send money without mistakes.</w:t>
+        <w:t xml:space="preserve">details and giving them confidence to send money without mistakes.</w:t>
       </w:r>
     </w:p>
     <w:p>
@@ -8452,7 +8452,24 @@
           <w:sz w:val="24"/>
           <w:sz-cs w:val="24"/>
         </w:rPr>
-        <w:t xml:space="preserve">files</w:t>
+        <w:t xml:space="preserve">JPEG,</w:t>
+      </w:r>
+      <w:r>
+        <w:rPr>
+          <w:rFonts w:ascii="Times" w:hAnsi="Times" w:cs="Times"/>
+          <w:sz w:val="24"/>
+          <w:sz-cs w:val="24"/>
+          <w:spacing w:val="-6"/>
+        </w:rPr>
+        <w:t xml:space="preserve"> </w:t>
+      </w:r>
+      <w:r>
+        <w:rPr>
+          <w:rFonts w:ascii="Times" w:hAnsi="Times" w:cs="Times"/>
+          <w:sz w:val="24"/>
+          <w:sz-cs w:val="24"/>
+        </w:rPr>
+        <w:t xml:space="preserve">PNG,</w:t>
       </w:r>
       <w:r>
         <w:rPr>
@@ -8469,24 +8486,7 @@
           <w:sz w:val="24"/>
           <w:sz-cs w:val="24"/>
         </w:rPr>
-        <w:t xml:space="preserve">such as</w:t>
-      </w:r>
-      <w:r>
-        <w:rPr>
-          <w:rFonts w:ascii="Times" w:hAnsi="Times" w:cs="Times"/>
-          <w:sz w:val="24"/>
-          <w:sz-cs w:val="24"/>
-          <w:spacing w:val="-9"/>
-        </w:rPr>
-        <w:t xml:space="preserve"> </w:t>
-      </w:r>
-      <w:r>
-        <w:rPr>
-          <w:rFonts w:ascii="Times" w:hAnsi="Times" w:cs="Times"/>
-          <w:sz w:val="24"/>
-          <w:sz-cs w:val="24"/>
-        </w:rPr>
-        <w:t xml:space="preserve">JPEG,</w:t>
+        <w:t xml:space="preserve">PDF,</w:t>
       </w:r>
       <w:r>
         <w:rPr>
@@ -8503,7 +8503,7 @@
           <w:sz w:val="24"/>
           <w:sz-cs w:val="24"/>
         </w:rPr>
-        <w:t xml:space="preserve">PNG,</w:t>
+        <w:t xml:space="preserve">SVG,</w:t>
       </w:r>
       <w:r>
         <w:rPr>
@@ -8520,7 +8520,7 @@
           <w:sz w:val="24"/>
           <w:sz-cs w:val="24"/>
         </w:rPr>
-        <w:t xml:space="preserve">PDF,</w:t>
+        <w:t xml:space="preserve">and</w:t>
       </w:r>
       <w:r>
         <w:rPr>
@@ -8536,43 +8536,9 @@
           <w:rFonts w:ascii="Times" w:hAnsi="Times" w:cs="Times"/>
           <w:sz w:val="24"/>
           <w:sz-cs w:val="24"/>
-        </w:rPr>
-        <w:t xml:space="preserve">SVG,</w:t>
-      </w:r>
-      <w:r>
-        <w:rPr>
-          <w:rFonts w:ascii="Times" w:hAnsi="Times" w:cs="Times"/>
-          <w:sz w:val="24"/>
-          <w:sz-cs w:val="24"/>
-          <w:spacing w:val="-7"/>
-        </w:rPr>
-        <w:t xml:space="preserve"> </w:t>
-      </w:r>
-      <w:r>
-        <w:rPr>
-          <w:rFonts w:ascii="Times" w:hAnsi="Times" w:cs="Times"/>
-          <w:sz w:val="24"/>
-          <w:sz-cs w:val="24"/>
-        </w:rPr>
-        <w:t xml:space="preserve">and</w:t>
-      </w:r>
-      <w:r>
-        <w:rPr>
-          <w:rFonts w:ascii="Times" w:hAnsi="Times" w:cs="Times"/>
-          <w:sz w:val="24"/>
-          <w:sz-cs w:val="24"/>
-          <w:spacing w:val="-6"/>
-        </w:rPr>
-        <w:t xml:space="preserve"> </w:t>
-      </w:r>
-      <w:r>
-        <w:rPr>
-          <w:rFonts w:ascii="Times" w:hAnsi="Times" w:cs="Times"/>
-          <w:sz w:val="24"/>
-          <w:sz-cs w:val="24"/>
           <w:spacing w:val="-2"/>
         </w:rPr>
-        <w:t xml:space="preserve">HEIC.</w:t>
+        <w:t xml:space="preserve">HEIC files.</w:t>
       </w:r>
     </w:p>
     <w:p>

</xml_diff>

<commit_message>
added system building key actions
</commit_message>
<xml_diff>
--- a/Tariq_MS_A1.docx
+++ b/Tariq_MS_A1.docx
@@ -14449,24 +14449,7 @@
           <w:sz w:val="24"/>
           <w:sz-cs w:val="24"/>
         </w:rPr>
-        <w:t xml:space="preserve">to</w:t>
-      </w:r>
-      <w:r>
-        <w:rPr>
-          <w:rFonts w:ascii="Times" w:hAnsi="Times" w:cs="Times"/>
-          <w:sz w:val="24"/>
-          <w:sz-cs w:val="24"/>
-          <w:spacing w:val="-3"/>
-        </w:rPr>
-        <w:t xml:space="preserve"> </w:t>
-      </w:r>
-      <w:r>
-        <w:rPr>
-          <w:rFonts w:ascii="Times" w:hAnsi="Times" w:cs="Times"/>
-          <w:sz w:val="24"/>
-          <w:sz-cs w:val="24"/>
-        </w:rPr>
-        <w:t xml:space="preserve">lose</w:t>
+        <w:t xml:space="preserve">losing</w:t>
       </w:r>
       <w:r>
         <w:rPr>

</xml_diff>

<commit_message>
formating updates and charts added
</commit_message>
<xml_diff>
--- a/Tariq_MS_A1.docx
+++ b/Tariq_MS_A1.docx
@@ -584,7 +584,7 @@
     </w:p>
     <w:p>
       <w:pPr>
-        <w:ind w:left="720" w:first-line="-720"/>
+        <w:ind w:left="720"/>
       </w:pPr>
       <w:r>
         <w:rPr>
@@ -602,7 +602,7 @@
     </w:p>
     <w:p>
       <w:pPr>
-        <w:ind w:left="720" w:first-line="-720"/>
+        <w:ind w:left="720"/>
       </w:pPr>
       <w:r>
         <w:rPr>
@@ -620,7 +620,7 @@
     </w:p>
     <w:p>
       <w:pPr>
-        <w:ind w:left="720" w:first-line="-720"/>
+        <w:ind w:left="720"/>
       </w:pPr>
       <w:r>
         <w:rPr>
@@ -638,7 +638,7 @@
     </w:p>
     <w:p>
       <w:pPr>
-        <w:ind w:left="720" w:first-line="-720"/>
+        <w:ind w:left="720"/>
       </w:pPr>
       <w:r>
         <w:rPr>
@@ -14902,7 +14902,7 @@
     </w:p>
     <w:p>
       <w:pPr>
-        <w:ind w:left="720" w:first-line="-720"/>
+        <w:ind w:left="720"/>
         <w:spacing w:before="240"/>
       </w:pPr>
       <w:r>
@@ -14952,7 +14952,7 @@
     </w:p>
     <w:p>
       <w:pPr>
-        <w:ind w:left="720" w:first-line="-720"/>
+        <w:ind w:left="720"/>
       </w:pPr>
       <w:r>
         <w:rPr>
@@ -15010,7 +15010,7 @@
     </w:p>
     <w:p>
       <w:pPr>
-        <w:ind w:left="720" w:first-line="-720"/>
+        <w:ind w:left="720"/>
       </w:pPr>
       <w:r>
         <w:rPr>
@@ -15059,7 +15059,7 @@
     </w:p>
     <w:p>
       <w:pPr>
-        <w:ind w:left="720" w:first-line="-720"/>
+        <w:ind w:left="720"/>
       </w:pPr>
       <w:r>
         <w:rPr>
@@ -15604,7 +15604,7 @@
     </w:p>
     <w:p>
       <w:pPr>
-        <w:ind w:left="720" w:first-line="-720"/>
+        <w:ind w:left="720"/>
         <w:spacing w:before="240"/>
       </w:pPr>
       <w:r>
@@ -15811,7 +15811,7 @@
     </w:p>
     <w:p>
       <w:pPr>
-        <w:ind w:left="720" w:first-line="-720"/>
+        <w:ind w:left="720"/>
         <w:spacing w:before="80"/>
       </w:pPr>
       <w:r>
@@ -16059,7 +16059,7 @@
     </w:p>
     <w:p>
       <w:pPr>
-        <w:ind w:left="720" w:first-line="-720"/>
+        <w:ind w:left="720"/>
       </w:pPr>
       <w:r>
         <w:rPr>
@@ -16196,7 +16196,7 @@
     </w:p>
     <w:p>
       <w:pPr>
-        <w:ind w:left="720" w:first-line="-720"/>
+        <w:ind w:left="720"/>
       </w:pPr>
       <w:r>
         <w:rPr>
@@ -17054,7 +17054,7 @@
     </w:p>
     <w:p>
       <w:pPr>
-        <w:ind w:left="720" w:first-line="-720"/>
+        <w:ind w:left="720"/>
         <w:spacing w:before="240"/>
       </w:pPr>
       <w:r>
@@ -17162,7 +17162,7 @@
     </w:p>
     <w:p>
       <w:pPr>
-        <w:ind w:left="720" w:first-line="-720"/>
+        <w:ind w:left="720"/>
       </w:pPr>
       <w:r>
         <w:rPr>
@@ -17315,7 +17315,7 @@
     </w:p>
     <w:p>
       <w:pPr>
-        <w:ind w:left="720" w:first-line="-720"/>
+        <w:ind w:left="720"/>
       </w:pPr>
       <w:r>
         <w:rPr>
@@ -17449,7 +17449,7 @@
     </w:p>
     <w:p>
       <w:pPr>
-        <w:ind w:left="720" w:first-line="-720"/>
+        <w:ind w:left="720"/>
       </w:pPr>
       <w:r>
         <w:rPr>
@@ -17693,7 +17693,7 @@
           <w:sz w:val="24"/>
           <w:sz-cs w:val="24"/>
         </w:rPr>
-        <w:t xml:space="preserve">Manually</w:t>
+        <w:t xml:space="preserve">Manually,</w:t>
       </w:r>
       <w:r>
         <w:rPr>
@@ -17778,7 +17778,7 @@
           <w:sz w:val="24"/>
           <w:sz-cs w:val="24"/>
         </w:rPr>
-        <w:t xml:space="preserve">well,</w:t>
+        <w:t xml:space="preserve">well;</w:t>
       </w:r>
       <w:r>
         <w:rPr>
@@ -17863,7 +17863,7 @@
           <w:sz w:val="24"/>
           <w:sz-cs w:val="24"/>
         </w:rPr>
-        <w:t xml:space="preserve">configuration</w:t>
+        <w:t xml:space="preserve">configuration,</w:t>
       </w:r>
       <w:r>
         <w:rPr>
@@ -18263,7 +18263,7 @@
     </w:p>
     <w:p>
       <w:pPr>
-        <w:ind w:left="720" w:first-line="-720"/>
+        <w:ind w:left="720"/>
         <w:spacing w:before="240"/>
       </w:pPr>
       <w:r>
@@ -18473,7 +18473,7 @@
     </w:p>
     <w:p>
       <w:pPr>
-        <w:ind w:left="720" w:first-line="-720"/>
+        <w:ind w:left="720"/>
       </w:pPr>
       <w:r>
         <w:rPr>
@@ -18627,7 +18627,7 @@
     </w:p>
     <w:p>
       <w:pPr>
-        <w:ind w:left="720" w:first-line="-720"/>
+        <w:ind w:left="720"/>
         <w:spacing w:before="39"/>
       </w:pPr>
       <w:r>
@@ -18784,7 +18784,7 @@
     </w:p>
     <w:p>
       <w:pPr>
-        <w:ind w:left="720" w:first-line="-720"/>
+        <w:ind w:left="720"/>
       </w:pPr>
       <w:r>
         <w:rPr>
@@ -19549,7 +19549,7 @@
     </w:p>
     <w:p>
       <w:pPr>
-        <w:ind w:left="720" w:first-line="-720"/>
+        <w:ind w:left="720"/>
         <w:spacing w:before="240"/>
       </w:pPr>
       <w:r>
@@ -19691,7 +19691,7 @@
     </w:p>
     <w:p>
       <w:pPr>
-        <w:ind w:left="720" w:first-line="-720"/>
+        <w:ind w:left="720"/>
       </w:pPr>
       <w:r>
         <w:rPr>
@@ -19830,7 +19830,7 @@
     </w:p>
     <w:p>
       <w:pPr>
-        <w:ind w:left="720" w:first-line="-720"/>
+        <w:ind w:left="720"/>
       </w:pPr>
       <w:r>
         <w:rPr>
@@ -19971,7 +19971,7 @@
     </w:p>
     <w:p>
       <w:pPr>
-        <w:ind w:left="720" w:first-line="-720"/>
+        <w:ind w:left="720"/>
       </w:pPr>
       <w:r>
         <w:rPr>

</xml_diff>